<commit_message>
I think we are good to go :) nice job!
</commit_message>
<xml_diff>
--- a/Documentation.docx
+++ b/Documentation.docx
@@ -71,17 +71,8 @@
           <w:sz w:val="52"/>
           <w:szCs w:val="52"/>
         </w:rPr>
-        <w:t xml:space="preserve">Lisa-Maria </w:t>
-      </w:r>
-      <w:proofErr w:type="spellStart"/>
-      <w:r>
-        <w:rPr>
-          <w:sz w:val="52"/>
-          <w:szCs w:val="52"/>
-        </w:rPr>
-        <w:t>Hollaus</w:t>
-      </w:r>
-      <w:proofErr w:type="spellEnd"/>
+        <w:t>Lisa-Maria Hollaus</w:t>
+      </w:r>
     </w:p>
     <w:p>
       <w:pPr>
@@ -98,17 +89,8 @@
           <w:sz w:val="52"/>
           <w:szCs w:val="52"/>
         </w:rPr>
-        <w:t xml:space="preserve">Selin R. </w:t>
-      </w:r>
-      <w:proofErr w:type="spellStart"/>
-      <w:r>
-        <w:rPr>
-          <w:sz w:val="52"/>
-          <w:szCs w:val="52"/>
-        </w:rPr>
-        <w:t>Meşeli</w:t>
-      </w:r>
-      <w:proofErr w:type="spellEnd"/>
+        <w:t>Selin R. Meşeli</w:t>
+      </w:r>
     </w:p>
     <w:p/>
     <w:p/>
@@ -211,23 +193,7 @@
           <w:b/>
           <w:bCs/>
         </w:rPr>
-        <w:t xml:space="preserve">Authors: </w:t>
-      </w:r>
-      <w:proofErr w:type="spellStart"/>
-      <w:r>
-        <w:rPr>
-          <w:b/>
-          <w:bCs/>
-        </w:rPr>
-        <w:t>Hollaus</w:t>
-      </w:r>
-      <w:proofErr w:type="spellEnd"/>
-      <w:r>
-        <w:rPr>
-          <w:b/>
-          <w:bCs/>
-        </w:rPr>
-        <w:t>, Meseli</w:t>
+        <w:t>Authors: Hollaus, Meseli</w:t>
       </w:r>
     </w:p>
     <w:p>
@@ -248,15 +214,7 @@
         <w:t>Alternative Linux shell in C named IMCSH</w:t>
       </w:r>
       <w:r>
-        <w:t>, which interacts with users through standard input (stdin). The shell processes user commands and displays the output via standard output (</w:t>
-      </w:r>
-      <w:proofErr w:type="spellStart"/>
-      <w:r>
-        <w:t>stdout</w:t>
-      </w:r>
-      <w:proofErr w:type="spellEnd"/>
-      <w:r>
-        <w:t>). As direct execution of standard Linux commands is not permitted, the project implements its own set of commands to handle various operations.</w:t>
+        <w:t>, which interacts with users through standard input (stdin). The shell processes user commands and displays the output via standard output (stdout). As direct execution of standard Linux commands is not permitted, the project implements its own set of commands to handle various operations.</w:t>
       </w:r>
     </w:p>
     <w:p>
@@ -295,15 +253,7 @@
       </w:r>
       <w:hyperlink r:id="rId6" w:anchor="authors-hollaus-meseli" w:history="1">
         <w:r>
-          <w:t xml:space="preserve">Authors: </w:t>
-        </w:r>
-        <w:proofErr w:type="spellStart"/>
-        <w:r>
-          <w:t>Hollaus</w:t>
-        </w:r>
-        <w:proofErr w:type="spellEnd"/>
-        <w:r>
-          <w:t>, Meseli</w:t>
+          <w:t>Authors: Hollaus, Meseli</w:t>
         </w:r>
       </w:hyperlink>
     </w:p>
@@ -590,37 +540,12 @@
         </w:rPr>
         <w:t xml:space="preserve"> Linux: </w:t>
       </w:r>
-      <w:proofErr w:type="spellStart"/>
-      <w:r>
-        <w:rPr>
-          <w:b/>
-          <w:bCs/>
-        </w:rPr>
-        <w:t>sudo</w:t>
-      </w:r>
-      <w:proofErr w:type="spellEnd"/>
-      <w:r>
-        <w:rPr>
-          <w:b/>
-          <w:bCs/>
-        </w:rPr>
-        <w:t xml:space="preserve"> apt-get install </w:t>
-      </w:r>
-      <w:proofErr w:type="spellStart"/>
-      <w:r>
-        <w:rPr>
-          <w:b/>
-          <w:bCs/>
-        </w:rPr>
-        <w:t>gcc</w:t>
-      </w:r>
-      <w:proofErr w:type="spellEnd"/>
-      <w:r>
-        <w:rPr>
-          <w:b/>
-          <w:bCs/>
-        </w:rPr>
-        <w:t xml:space="preserve"> make</w:t>
+      <w:r>
+        <w:rPr>
+          <w:b/>
+          <w:bCs/>
+        </w:rPr>
+        <w:t>sudo apt-get install gcc make</w:t>
       </w:r>
     </w:p>
     <w:p>
@@ -645,23 +570,7 @@
           <w:b/>
           <w:bCs/>
         </w:rPr>
-        <w:t xml:space="preserve"> MacOS: </w:t>
-      </w:r>
-      <w:proofErr w:type="spellStart"/>
-      <w:r>
-        <w:rPr>
-          <w:b/>
-          <w:bCs/>
-        </w:rPr>
-        <w:t>xcode</w:t>
-      </w:r>
-      <w:proofErr w:type="spellEnd"/>
-      <w:r>
-        <w:rPr>
-          <w:b/>
-          <w:bCs/>
-        </w:rPr>
-        <w:t xml:space="preserve">-select </w:t>
+        <w:t xml:space="preserve"> MacOS: xcode-select </w:t>
       </w:r>
       <w:r>
         <w:rPr>
@@ -751,47 +660,7 @@
         </w:rPr>
       </w:pPr>
       <w:r>
-        <w:t xml:space="preserve">To use </w:t>
-      </w:r>
-      <w:proofErr w:type="spellStart"/>
-      <w:r>
-        <w:t>Makefile</w:t>
-      </w:r>
-      <w:proofErr w:type="spellEnd"/>
-      <w:r>
-        <w:t xml:space="preserve"> to compile the project, the user should run “make” in the terminal.</w:t>
-      </w:r>
-    </w:p>
-    <w:p>
-      <w:pPr>
-        <w:spacing w:line="360" w:lineRule="auto"/>
-        <w:ind w:left="1416"/>
-        <w:rPr>
-          <w:b/>
-          <w:bCs/>
-        </w:rPr>
-      </w:pPr>
-      <w:r>
-        <w:sym w:font="Wingdings" w:char="F0E0"/>
-      </w:r>
-      <w:r>
-        <w:t xml:space="preserve"> with no errors, </w:t>
-      </w:r>
-      <w:proofErr w:type="spellStart"/>
-      <w:r>
-        <w:t>imcsh.c</w:t>
-      </w:r>
-      <w:proofErr w:type="spellEnd"/>
-      <w:r>
-        <w:t xml:space="preserve"> should be created. If errors exist, user should fix </w:t>
-      </w:r>
-      <w:proofErr w:type="gramStart"/>
-      <w:r>
-        <w:t>them</w:t>
-      </w:r>
-      <w:proofErr w:type="gramEnd"/>
-      <w:r>
-        <w:t xml:space="preserve"> and re-run “make” again</w:t>
+        <w:t>To use Makefile to compile the project, the user should run “make” in the terminal.</w:t>
       </w:r>
     </w:p>
     <w:p>
@@ -832,16 +701,22 @@
         <w:pStyle w:val="ListParagraph"/>
         <w:numPr>
           <w:ilvl w:val="0"/>
-          <w:numId w:val="1"/>
-        </w:numPr>
-        <w:spacing w:line="360" w:lineRule="auto"/>
-        <w:rPr>
-          <w:b/>
-          <w:bCs/>
-        </w:rPr>
-      </w:pPr>
-      <w:r>
-        <w:t>Once project files are there, the preferred terminal needs to be opened to navigate to the project folder</w:t>
+          <w:numId w:val="10"/>
+        </w:numPr>
+        <w:spacing w:line="360" w:lineRule="auto"/>
+        <w:rPr>
+          <w:b/>
+          <w:bCs/>
+        </w:rPr>
+      </w:pPr>
+      <w:r>
+        <w:t>Once navigate</w:t>
+      </w:r>
+      <w:r>
+        <w:t>s</w:t>
+      </w:r>
+      <w:r>
+        <w:t xml:space="preserve"> to the project folder</w:t>
       </w:r>
       <w:r>
         <w:t xml:space="preserve"> </w:t>
@@ -853,22 +728,50 @@
         </w:rPr>
         <w:t>(cd + path/to/project/directory)</w:t>
       </w:r>
+      <w:r>
+        <w:rPr>
+          <w:b/>
+          <w:bCs/>
+        </w:rPr>
+        <w:t xml:space="preserve"> </w:t>
+      </w:r>
+      <w:r>
+        <w:t>t</w:t>
+      </w:r>
+      <w:r>
+        <w:t xml:space="preserve">he user </w:t>
+      </w:r>
+      <w:r>
+        <w:t>c</w:t>
+      </w:r>
+      <w:r>
+        <w:t>ould</w:t>
+      </w:r>
+      <w:r>
+        <w:t xml:space="preserve"> optionally</w:t>
+      </w:r>
+      <w:r>
+        <w:t xml:space="preserve"> use the command “make clean” to clean any previous buildings</w:t>
+      </w:r>
     </w:p>
     <w:p>
       <w:pPr>
         <w:pStyle w:val="ListParagraph"/>
         <w:numPr>
           <w:ilvl w:val="0"/>
-          <w:numId w:val="1"/>
-        </w:numPr>
-        <w:spacing w:line="360" w:lineRule="auto"/>
-        <w:rPr>
-          <w:b/>
-          <w:bCs/>
-        </w:rPr>
-      </w:pPr>
-      <w:r>
-        <w:t>The user should use the command “make clean” to clean any previous buildings</w:t>
+          <w:numId w:val="10"/>
+        </w:numPr>
+        <w:spacing w:line="360" w:lineRule="auto"/>
+        <w:rPr>
+          <w:b/>
+          <w:bCs/>
+        </w:rPr>
+      </w:pPr>
+      <w:r>
+        <w:t xml:space="preserve">By using the command “make”, </w:t>
+      </w:r>
+      <w:r>
+        <w:t xml:space="preserve">the program can be compiled. </w:t>
       </w:r>
     </w:p>
     <w:p>
@@ -876,55 +779,20 @@
         <w:pStyle w:val="ListParagraph"/>
         <w:numPr>
           <w:ilvl w:val="0"/>
-          <w:numId w:val="1"/>
-        </w:numPr>
-        <w:spacing w:line="360" w:lineRule="auto"/>
-        <w:rPr>
-          <w:b/>
-          <w:bCs/>
-        </w:rPr>
-      </w:pPr>
-      <w:r>
-        <w:t xml:space="preserve">By using the command “make”, </w:t>
-      </w:r>
-      <w:r>
-        <w:t xml:space="preserve">the program can be compiled. </w:t>
-      </w:r>
-    </w:p>
-    <w:p>
-      <w:pPr>
-        <w:pStyle w:val="ListParagraph"/>
-        <w:numPr>
-          <w:ilvl w:val="0"/>
-          <w:numId w:val="1"/>
-        </w:numPr>
-        <w:spacing w:line="360" w:lineRule="auto"/>
-        <w:rPr>
-          <w:b/>
-          <w:bCs/>
-        </w:rPr>
-      </w:pPr>
-      <w:r>
-        <w:t xml:space="preserve">If no errors occur so far, which is the expected outcome, </w:t>
-      </w:r>
-      <w:proofErr w:type="spellStart"/>
-      <w:r>
-        <w:t>imcsh.c</w:t>
-      </w:r>
-      <w:proofErr w:type="spellEnd"/>
-      <w:r>
-        <w:t xml:space="preserve"> file should get running by the command </w:t>
-      </w:r>
-      <w:proofErr w:type="gramStart"/>
-      <w:r>
-        <w:t>“./</w:t>
-      </w:r>
-      <w:proofErr w:type="spellStart"/>
-      <w:proofErr w:type="gramEnd"/>
-      <w:r>
-        <w:t>imcsh</w:t>
-      </w:r>
-      <w:proofErr w:type="spellEnd"/>
+          <w:numId w:val="10"/>
+        </w:numPr>
+        <w:spacing w:line="360" w:lineRule="auto"/>
+        <w:rPr>
+          <w:b/>
+          <w:bCs/>
+        </w:rPr>
+      </w:pPr>
+      <w:r>
+        <w:t>If no errors occur so far, which is the expected outcome, imcsh.c file should get running by the command “./imcsh</w:t>
+      </w:r>
+      <w:r>
+        <w:t>”</w:t>
+      </w:r>
       <w:r>
         <w:t>, which activates the custom-made terminal</w:t>
       </w:r>
@@ -950,15 +818,7 @@
         <w:spacing w:line="360" w:lineRule="auto"/>
       </w:pPr>
       <w:r>
-        <w:t>Once the custom-made terminal is activated, “</w:t>
-      </w:r>
-      <w:proofErr w:type="spellStart"/>
-      <w:r>
-        <w:t>user@host</w:t>
-      </w:r>
-      <w:proofErr w:type="spellEnd"/>
-      <w:r>
-        <w:t xml:space="preserve">&gt;” will be seen in the terminal as the starting point. From there on, basic commands implemented can be entered. </w:t>
+        <w:t xml:space="preserve">Once the custom-made terminal is activated, “user@host&gt;” will be seen in the terminal as the starting point. From there on, basic commands implemented can be entered. </w:t>
       </w:r>
     </w:p>
     <w:p>
@@ -1016,27 +876,12 @@
         <w:spacing w:line="360" w:lineRule="auto"/>
         <w:ind w:firstLine="708"/>
       </w:pPr>
-      <w:proofErr w:type="spellStart"/>
-      <w:r>
-        <w:t>user@host</w:t>
-      </w:r>
-      <w:proofErr w:type="spellEnd"/>
-      <w:r>
-        <w:t xml:space="preserve">&gt; exec </w:t>
-      </w:r>
-      <w:proofErr w:type="spellStart"/>
-      <w:r>
-        <w:t>ps</w:t>
-      </w:r>
-      <w:proofErr w:type="spellEnd"/>
-      <w:r>
-        <w:t xml:space="preserve"> -</w:t>
-      </w:r>
-      <w:proofErr w:type="spellStart"/>
-      <w:r>
-        <w:t>uax</w:t>
-      </w:r>
-      <w:proofErr w:type="spellEnd"/>
+      <w:r>
+        <w:t xml:space="preserve">user@host&gt; exec </w:t>
+      </w:r>
+      <w:r>
+        <w:t>ps -uax</w:t>
+      </w:r>
     </w:p>
     <w:p>
       <w:pPr>
@@ -1062,32 +907,7 @@
           <w:b/>
           <w:bCs/>
         </w:rPr>
-        <w:t xml:space="preserve">to list files in the current directory in long format, and redirect the output </w:t>
-      </w:r>
-      <w:proofErr w:type="gramStart"/>
-      <w:r>
-        <w:rPr>
-          <w:b/>
-          <w:bCs/>
-        </w:rPr>
-        <w:t xml:space="preserve">the </w:t>
-      </w:r>
-      <w:proofErr w:type="spellStart"/>
-      <w:r>
-        <w:rPr>
-          <w:b/>
-          <w:bCs/>
-        </w:rPr>
-        <w:t>the</w:t>
-      </w:r>
-      <w:proofErr w:type="spellEnd"/>
-      <w:proofErr w:type="gramEnd"/>
-      <w:r>
-        <w:rPr>
-          <w:b/>
-          <w:bCs/>
-        </w:rPr>
-        <w:t xml:space="preserve"> given file name:</w:t>
+        <w:t>to list files in the current directory in long format, and redirect the output the the given file name:</w:t>
       </w:r>
     </w:p>
     <w:p>
@@ -1095,13 +915,8 @@
         <w:spacing w:line="360" w:lineRule="auto"/>
         <w:ind w:firstLine="708"/>
       </w:pPr>
-      <w:proofErr w:type="spellStart"/>
-      <w:r>
-        <w:t>user@host</w:t>
-      </w:r>
-      <w:proofErr w:type="spellEnd"/>
-      <w:r>
-        <w:t xml:space="preserve">&gt; exec </w:t>
+      <w:r>
+        <w:t xml:space="preserve">user@host&gt; exec </w:t>
       </w:r>
       <w:r>
         <w:t>ls -l &gt; directory_output.txt</w:t>
@@ -1126,75 +941,23 @@
           <w:bCs/>
           <w:lang w:val="de-AT"/>
         </w:rPr>
-        <w:t xml:space="preserve">Display </w:t>
-      </w:r>
-      <w:proofErr w:type="spellStart"/>
-      <w:r>
-        <w:rPr>
-          <w:b/>
-          <w:bCs/>
+        <w:t>Display version information:</w:t>
+      </w:r>
+    </w:p>
+    <w:p>
+      <w:pPr>
+        <w:spacing w:line="360" w:lineRule="auto"/>
+        <w:ind w:firstLine="708"/>
+        <w:rPr>
           <w:lang w:val="de-AT"/>
         </w:rPr>
-        <w:t>version</w:t>
-      </w:r>
-      <w:proofErr w:type="spellEnd"/>
-      <w:r>
-        <w:rPr>
-          <w:b/>
-          <w:bCs/>
+      </w:pPr>
+      <w:r>
+        <w:rPr>
           <w:lang w:val="de-AT"/>
         </w:rPr>
-        <w:t xml:space="preserve"> </w:t>
-      </w:r>
-      <w:proofErr w:type="spellStart"/>
-      <w:r>
-        <w:rPr>
-          <w:b/>
-          <w:bCs/>
-          <w:lang w:val="de-AT"/>
-        </w:rPr>
-        <w:t>information</w:t>
-      </w:r>
-      <w:proofErr w:type="spellEnd"/>
-      <w:r>
-        <w:rPr>
-          <w:b/>
-          <w:bCs/>
-          <w:lang w:val="de-AT"/>
-        </w:rPr>
-        <w:t>:</w:t>
-      </w:r>
-    </w:p>
-    <w:p>
-      <w:pPr>
-        <w:spacing w:line="360" w:lineRule="auto"/>
-        <w:ind w:firstLine="708"/>
-        <w:rPr>
-          <w:lang w:val="de-AT"/>
-        </w:rPr>
-      </w:pPr>
-      <w:proofErr w:type="spellStart"/>
-      <w:r>
-        <w:rPr>
-          <w:lang w:val="de-AT"/>
-        </w:rPr>
-        <w:t>user@host</w:t>
-      </w:r>
-      <w:proofErr w:type="spellEnd"/>
-      <w:r>
-        <w:rPr>
-          <w:lang w:val="de-AT"/>
-        </w:rPr>
-        <w:t xml:space="preserve">&gt; </w:t>
-      </w:r>
-      <w:proofErr w:type="spellStart"/>
-      <w:r>
-        <w:rPr>
-          <w:lang w:val="de-AT"/>
-        </w:rPr>
-        <w:t>globalusage</w:t>
-      </w:r>
-      <w:proofErr w:type="spellEnd"/>
+        <w:t>user@host&gt; globalusage</w:t>
+      </w:r>
     </w:p>
     <w:p>
       <w:pPr>
@@ -1210,32 +973,7 @@
           <w:b/>
           <w:bCs/>
         </w:rPr>
-        <w:t xml:space="preserve">Call the </w:t>
-      </w:r>
-      <w:proofErr w:type="spellStart"/>
-      <w:proofErr w:type="gramStart"/>
-      <w:r>
-        <w:rPr>
-          <w:b/>
-          <w:bCs/>
-        </w:rPr>
-        <w:t>globalusage</w:t>
-      </w:r>
-      <w:proofErr w:type="spellEnd"/>
-      <w:r>
-        <w:rPr>
-          <w:b/>
-          <w:bCs/>
-        </w:rPr>
-        <w:t>(</w:t>
-      </w:r>
-      <w:proofErr w:type="gramEnd"/>
-      <w:r>
-        <w:rPr>
-          <w:b/>
-          <w:bCs/>
-        </w:rPr>
-        <w:t>) function a</w:t>
+        <w:t>Call the globalusage() function a</w:t>
       </w:r>
       <w:r>
         <w:rPr>
@@ -1253,33 +991,11 @@
           <w:lang w:val="de-AT"/>
         </w:rPr>
       </w:pPr>
-      <w:proofErr w:type="spellStart"/>
       <w:r>
         <w:rPr>
           <w:lang w:val="de-AT"/>
         </w:rPr>
-        <w:t>user@host</w:t>
-      </w:r>
-      <w:proofErr w:type="spellEnd"/>
-      <w:r>
-        <w:rPr>
-          <w:lang w:val="de-AT"/>
-        </w:rPr>
-        <w:t xml:space="preserve">&gt; </w:t>
-      </w:r>
-      <w:proofErr w:type="spellStart"/>
-      <w:r>
-        <w:rPr>
-          <w:lang w:val="de-AT"/>
-        </w:rPr>
-        <w:t>globalusage</w:t>
-      </w:r>
-      <w:proofErr w:type="spellEnd"/>
-      <w:r>
-        <w:rPr>
-          <w:lang w:val="de-AT"/>
-        </w:rPr>
-        <w:t xml:space="preserve"> &gt; usage.tx</w:t>
+        <w:t>user@host&gt; globalusage &gt; usage.tx</w:t>
       </w:r>
       <w:r>
         <w:rPr>
@@ -1301,100 +1017,29 @@
           <w:lang w:val="de-AT"/>
         </w:rPr>
       </w:pPr>
-      <w:proofErr w:type="spellStart"/>
       <w:r>
         <w:rPr>
           <w:b/>
           <w:bCs/>
           <w:lang w:val="de-AT"/>
         </w:rPr>
-        <w:t>Quit</w:t>
-      </w:r>
-      <w:proofErr w:type="spellEnd"/>
-      <w:r>
-        <w:rPr>
-          <w:b/>
-          <w:bCs/>
+        <w:t>Quit the shell:</w:t>
+      </w:r>
+    </w:p>
+    <w:p>
+      <w:pPr>
+        <w:spacing w:line="360" w:lineRule="auto"/>
+        <w:ind w:left="720"/>
+        <w:rPr>
           <w:lang w:val="de-AT"/>
         </w:rPr>
-        <w:t xml:space="preserve"> </w:t>
-      </w:r>
-      <w:proofErr w:type="spellStart"/>
-      <w:r>
-        <w:rPr>
-          <w:b/>
-          <w:bCs/>
+      </w:pPr>
+      <w:r>
+        <w:rPr>
           <w:lang w:val="de-AT"/>
         </w:rPr>
-        <w:t>the</w:t>
-      </w:r>
-      <w:proofErr w:type="spellEnd"/>
-      <w:r>
-        <w:rPr>
-          <w:b/>
-          <w:bCs/>
-          <w:lang w:val="de-AT"/>
-        </w:rPr>
-        <w:t xml:space="preserve"> </w:t>
-      </w:r>
-      <w:proofErr w:type="spellStart"/>
-      <w:r>
-        <w:rPr>
-          <w:b/>
-          <w:bCs/>
-          <w:lang w:val="de-AT"/>
-        </w:rPr>
-        <w:t>shell</w:t>
-      </w:r>
-      <w:proofErr w:type="spellEnd"/>
-      <w:r>
-        <w:rPr>
-          <w:b/>
-          <w:bCs/>
-          <w:lang w:val="de-AT"/>
-        </w:rPr>
-        <w:t>:</w:t>
-      </w:r>
-    </w:p>
-    <w:p>
-      <w:pPr>
-        <w:spacing w:line="360" w:lineRule="auto"/>
-        <w:ind w:left="720"/>
-        <w:rPr>
-          <w:lang w:val="de-AT"/>
-        </w:rPr>
-      </w:pPr>
-      <w:proofErr w:type="spellStart"/>
-      <w:r>
-        <w:rPr>
-          <w:lang w:val="de-AT"/>
-        </w:rPr>
-        <w:t>user@host</w:t>
-      </w:r>
-      <w:proofErr w:type="spellEnd"/>
-      <w:r>
-        <w:rPr>
-          <w:lang w:val="de-AT"/>
-        </w:rPr>
-        <w:t xml:space="preserve">&gt; </w:t>
-      </w:r>
-      <w:proofErr w:type="spellStart"/>
-      <w:r>
-        <w:rPr>
-          <w:lang w:val="de-AT"/>
-        </w:rPr>
-        <w:t>quit</w:t>
-      </w:r>
-      <w:proofErr w:type="spellEnd"/>
-    </w:p>
-    <w:p>
-      <w:pPr>
-        <w:spacing w:line="360" w:lineRule="auto"/>
-        <w:ind w:left="720"/>
-        <w:rPr>
-          <w:lang w:val="de-AT"/>
-        </w:rPr>
-      </w:pPr>
+        <w:t>user@host&gt; quit</w:t>
+      </w:r>
     </w:p>
     <w:p>
       <w:pPr>
@@ -1414,7 +1059,49 @@
           <w:b/>
           <w:bCs/>
         </w:rPr>
-        <w:t>Execute a command to pause for input seconds and run in the background:</w:t>
+        <w:t xml:space="preserve">Execute a command </w:t>
+      </w:r>
+      <w:r>
+        <w:rPr>
+          <w:b/>
+          <w:bCs/>
+        </w:rPr>
+        <w:t>(</w:t>
+      </w:r>
+      <w:r>
+        <w:rPr>
+          <w:b/>
+          <w:bCs/>
+        </w:rPr>
+        <w:t>pause for input seconds</w:t>
+      </w:r>
+      <w:r>
+        <w:rPr>
+          <w:b/>
+          <w:bCs/>
+        </w:rPr>
+        <w:t>)</w:t>
+      </w:r>
+      <w:r>
+        <w:rPr>
+          <w:b/>
+          <w:bCs/>
+        </w:rPr>
+        <w:t xml:space="preserve"> and run </w:t>
+      </w:r>
+      <w:r>
+        <w:rPr>
+          <w:b/>
+          <w:bCs/>
+        </w:rPr>
+        <w:t xml:space="preserve">it </w:t>
+      </w:r>
+      <w:r>
+        <w:rPr>
+          <w:b/>
+          <w:bCs/>
+        </w:rPr>
+        <w:t>in the background:</w:t>
       </w:r>
     </w:p>
     <w:p>
@@ -1422,28 +1109,30 @@
         <w:pStyle w:val="ListParagraph"/>
         <w:spacing w:line="360" w:lineRule="auto"/>
       </w:pPr>
-      <w:proofErr w:type="spellStart"/>
-      <w:r>
-        <w:t>user@host</w:t>
-      </w:r>
-      <w:proofErr w:type="spellEnd"/>
-      <w:r>
-        <w:t>&gt; exec sleep 3 &amp;</w:t>
-      </w:r>
-    </w:p>
-    <w:p>
-      <w:pPr>
-        <w:spacing w:line="360" w:lineRule="auto"/>
-        <w:rPr>
-          <w:b/>
-          <w:bCs/>
-        </w:rPr>
-      </w:pPr>
-      <w:r>
-        <w:rPr>
-          <w:b/>
-          <w:bCs/>
-        </w:rPr>
+      <w:r>
+        <w:t>user@host&gt; exec sleep 3 &amp;</w:t>
+      </w:r>
+    </w:p>
+    <w:p>
+      <w:pPr>
+        <w:pStyle w:val="ListParagraph"/>
+        <w:spacing w:line="360" w:lineRule="auto"/>
+      </w:pPr>
+    </w:p>
+    <w:p>
+      <w:pPr>
+        <w:spacing w:line="360" w:lineRule="auto"/>
+        <w:rPr>
+          <w:b/>
+          <w:bCs/>
+        </w:rPr>
+      </w:pPr>
+      <w:r>
+        <w:rPr>
+          <w:b/>
+          <w:bCs/>
+        </w:rPr>
+        <w:lastRenderedPageBreak/>
         <w:t>Features and Functionality</w:t>
       </w:r>
     </w:p>
@@ -1496,46 +1185,24 @@
         <w:spacing w:line="360" w:lineRule="auto"/>
       </w:pPr>
       <w:r>
-        <w:t xml:space="preserve">Uses </w:t>
-      </w:r>
-      <w:proofErr w:type="spellStart"/>
-      <w:proofErr w:type="gramStart"/>
-      <w:r>
-        <w:t>execvp</w:t>
-      </w:r>
-      <w:proofErr w:type="spellEnd"/>
-      <w:r>
-        <w:t>(</w:t>
-      </w:r>
-      <w:proofErr w:type="gramEnd"/>
-      <w:r>
-        <w:t>) to execute commands directly</w:t>
-      </w:r>
-    </w:p>
-    <w:p>
-      <w:pPr>
-        <w:spacing w:line="360" w:lineRule="auto"/>
-        <w:rPr>
-          <w:b/>
-          <w:bCs/>
-        </w:rPr>
-      </w:pPr>
-      <w:r>
-        <w:rPr>
-          <w:b/>
-          <w:bCs/>
-        </w:rPr>
-        <w:t xml:space="preserve">Background </w:t>
-      </w:r>
-      <w:proofErr w:type="gramStart"/>
-      <w:r>
-        <w:rPr>
-          <w:b/>
-          <w:bCs/>
-        </w:rPr>
-        <w:t>Execution(</w:t>
-      </w:r>
-      <w:proofErr w:type="gramEnd"/>
+        <w:t>Uses execvp() to execute commands directly</w:t>
+      </w:r>
+    </w:p>
+    <w:p>
+      <w:pPr>
+        <w:spacing w:line="360" w:lineRule="auto"/>
+        <w:rPr>
+          <w:b/>
+          <w:bCs/>
+        </w:rPr>
+      </w:pPr>
+      <w:r>
+        <w:rPr>
+          <w:b/>
+          <w:bCs/>
+        </w:rPr>
+        <w:t>Background Execution(</w:t>
+      </w:r>
       <w:r>
         <w:t>&amp;</w:t>
       </w:r>
@@ -1583,32 +1250,6 @@
     </w:p>
     <w:p>
       <w:pPr>
-        <w:spacing w:line="360" w:lineRule="auto"/>
-        <w:rPr>
-          <w:b/>
-          <w:bCs/>
-        </w:rPr>
-      </w:pPr>
-      <w:r>
-        <w:rPr>
-          <w:b/>
-          <w:bCs/>
-        </w:rPr>
-        <w:t>Output Redirection (</w:t>
-      </w:r>
-      <w:r>
-        <w:t>&gt;</w:t>
-      </w:r>
-      <w:r>
-        <w:rPr>
-          <w:b/>
-          <w:bCs/>
-        </w:rPr>
-        <w:t>)</w:t>
-      </w:r>
-    </w:p>
-    <w:p>
-      <w:pPr>
         <w:pStyle w:val="ListParagraph"/>
         <w:numPr>
           <w:ilvl w:val="0"/>
@@ -1621,7 +1262,33 @@
         </w:rPr>
       </w:pPr>
       <w:r>
-        <w:t>Redirects command output to a file</w:t>
+        <w:t>Before every next execution the program checks if any background process is finished and outputs the PID in case of a finished process.</w:t>
+      </w:r>
+    </w:p>
+    <w:p>
+      <w:pPr>
+        <w:spacing w:line="360" w:lineRule="auto"/>
+        <w:rPr>
+          <w:b/>
+          <w:bCs/>
+        </w:rPr>
+      </w:pPr>
+      <w:r>
+        <w:rPr>
+          <w:b/>
+          <w:bCs/>
+        </w:rPr>
+        <w:t>Output Redirection (</w:t>
+      </w:r>
+      <w:r>
+        <w:t>&gt;</w:t>
+      </w:r>
+      <w:r>
+        <w:rPr>
+          <w:b/>
+          <w:bCs/>
+        </w:rPr>
+        <w:t>)</w:t>
       </w:r>
     </w:p>
     <w:p>
@@ -1638,7 +1305,7 @@
         </w:rPr>
       </w:pPr>
       <w:r>
-        <w:t>Uses dup2() to modify standard output</w:t>
+        <w:t>Redirects command output to a file</w:t>
       </w:r>
     </w:p>
     <w:p>
@@ -1655,23 +1322,7 @@
         </w:rPr>
       </w:pPr>
       <w:r>
-        <w:t>Opens the file in append mode (“a”) to prevent overwriting</w:t>
-      </w:r>
-    </w:p>
-    <w:p>
-      <w:pPr>
-        <w:spacing w:line="360" w:lineRule="auto"/>
-        <w:rPr>
-          <w:b/>
-          <w:bCs/>
-        </w:rPr>
-      </w:pPr>
-      <w:r>
-        <w:rPr>
-          <w:b/>
-          <w:bCs/>
-        </w:rPr>
-        <w:t>Built-In Commands</w:t>
+        <w:t>Uses dup2() to modify standard output</w:t>
       </w:r>
     </w:p>
     <w:p>
@@ -1687,16 +1338,24 @@
           <w:bCs/>
         </w:rPr>
       </w:pPr>
-      <w:proofErr w:type="spellStart"/>
-      <w:r>
-        <w:t>globalusage</w:t>
-      </w:r>
-      <w:proofErr w:type="spellEnd"/>
-      <w:r>
-        <w:t xml:space="preserve">: </w:t>
-      </w:r>
-      <w:r>
-        <w:t>Displays shell version and authors</w:t>
+      <w:r>
+        <w:t>Opens the file in append mode (“a”) to prevent overwriting</w:t>
+      </w:r>
+    </w:p>
+    <w:p>
+      <w:pPr>
+        <w:spacing w:line="360" w:lineRule="auto"/>
+        <w:rPr>
+          <w:b/>
+          <w:bCs/>
+        </w:rPr>
+      </w:pPr>
+      <w:r>
+        <w:rPr>
+          <w:b/>
+          <w:bCs/>
+        </w:rPr>
+        <w:t>Built-In Commands</w:t>
       </w:r>
     </w:p>
     <w:p>
@@ -1713,23 +1372,10 @@
         </w:rPr>
       </w:pPr>
       <w:r>
-        <w:t>quit: Checks for background processes before exiting</w:t>
-      </w:r>
-    </w:p>
-    <w:p>
-      <w:pPr>
-        <w:spacing w:line="360" w:lineRule="auto"/>
-        <w:rPr>
-          <w:b/>
-          <w:bCs/>
-        </w:rPr>
-      </w:pPr>
-      <w:r>
-        <w:rPr>
-          <w:b/>
-          <w:bCs/>
-        </w:rPr>
-        <w:t>Managing Background Processes</w:t>
+        <w:t xml:space="preserve">globalusage: </w:t>
+      </w:r>
+      <w:r>
+        <w:t>Displays shell version and authors</w:t>
       </w:r>
     </w:p>
     <w:p>
@@ -1746,7 +1392,23 @@
         </w:rPr>
       </w:pPr>
       <w:r>
-        <w:t>Background processes are tracked</w:t>
+        <w:t>quit: Checks for background processes before exiting</w:t>
+      </w:r>
+    </w:p>
+    <w:p>
+      <w:pPr>
+        <w:spacing w:line="360" w:lineRule="auto"/>
+        <w:rPr>
+          <w:b/>
+          <w:bCs/>
+        </w:rPr>
+      </w:pPr>
+      <w:r>
+        <w:rPr>
+          <w:b/>
+          <w:bCs/>
+        </w:rPr>
+        <w:t>Managing Background Processes</w:t>
       </w:r>
     </w:p>
     <w:p>
@@ -1763,23 +1425,7 @@
         </w:rPr>
       </w:pPr>
       <w:r>
-        <w:t>Exiting the shell prompts the user to confirm quitting if processes are still running</w:t>
-      </w:r>
-    </w:p>
-    <w:p>
-      <w:pPr>
-        <w:spacing w:line="360" w:lineRule="auto"/>
-        <w:rPr>
-          <w:b/>
-          <w:bCs/>
-        </w:rPr>
-      </w:pPr>
-      <w:r>
-        <w:rPr>
-          <w:b/>
-          <w:bCs/>
-        </w:rPr>
-        <w:t>Implementation Notes</w:t>
+        <w:t>Background processes are tracked</w:t>
       </w:r>
     </w:p>
     <w:p>
@@ -1796,23 +1442,23 @@
         </w:rPr>
       </w:pPr>
       <w:r>
-        <w:t xml:space="preserve">Uses </w:t>
-      </w:r>
-      <w:proofErr w:type="gramStart"/>
-      <w:r>
-        <w:t>fork(</w:t>
-      </w:r>
-      <w:proofErr w:type="gramEnd"/>
-      <w:r>
-        <w:t xml:space="preserve">) and </w:t>
-      </w:r>
-      <w:proofErr w:type="spellStart"/>
-      <w:r>
-        <w:t>execvp</w:t>
-      </w:r>
-      <w:proofErr w:type="spellEnd"/>
-      <w:r>
-        <w:t>() to handle execution</w:t>
+        <w:t>Exiting the shell prompts the user to confirm quitting if processes are still running</w:t>
+      </w:r>
+    </w:p>
+    <w:p>
+      <w:pPr>
+        <w:spacing w:line="360" w:lineRule="auto"/>
+        <w:rPr>
+          <w:b/>
+          <w:bCs/>
+        </w:rPr>
+      </w:pPr>
+      <w:r>
+        <w:rPr>
+          <w:b/>
+          <w:bCs/>
+        </w:rPr>
+        <w:t>Implementation Notes</w:t>
       </w:r>
     </w:p>
     <w:p>
@@ -1829,20 +1475,7 @@
         </w:rPr>
       </w:pPr>
       <w:r>
-        <w:t xml:space="preserve">Uses </w:t>
-      </w:r>
-      <w:proofErr w:type="spellStart"/>
-      <w:proofErr w:type="gramStart"/>
-      <w:r>
-        <w:t>waitpid</w:t>
-      </w:r>
-      <w:proofErr w:type="spellEnd"/>
-      <w:r>
-        <w:t>(</w:t>
-      </w:r>
-      <w:proofErr w:type="gramEnd"/>
-      <w:r>
-        <w:t>) with WNIHANG to check background process completion</w:t>
+        <w:t>Uses fork() and execvp() to handle execution</w:t>
       </w:r>
     </w:p>
     <w:p>
@@ -1858,13 +1491,8 @@
           <w:bCs/>
         </w:rPr>
       </w:pPr>
-      <w:proofErr w:type="gramStart"/>
-      <w:r>
-        <w:t>Implements</w:t>
-      </w:r>
-      <w:proofErr w:type="gramEnd"/>
-      <w:r>
-        <w:t xml:space="preserve"> process tracking for proper management of background execution</w:t>
+      <w:r>
+        <w:t>Uses waitpid() with WNIHANG to check background process completion</w:t>
       </w:r>
     </w:p>
     <w:p>
@@ -1881,7 +1509,10 @@
         </w:rPr>
       </w:pPr>
       <w:r>
-        <w:t>Uses dup2() for output redirection without overwriting files</w:t>
+        <w:t>Implements</w:t>
+      </w:r>
+      <w:r>
+        <w:t xml:space="preserve"> process tracking for proper management of background execution</w:t>
       </w:r>
     </w:p>
     <w:p>
@@ -1898,286 +1529,7 @@
         </w:rPr>
       </w:pPr>
       <w:r>
-        <w:t>Handles user confirmation before quitting if background processes are running</w:t>
-      </w:r>
-    </w:p>
-    <w:p>
-      <w:pPr>
-        <w:spacing w:line="360" w:lineRule="auto"/>
-        <w:rPr>
-          <w:b/>
-          <w:bCs/>
-        </w:rPr>
-      </w:pPr>
-    </w:p>
-    <w:p>
-      <w:pPr>
-        <w:spacing w:line="360" w:lineRule="auto"/>
-        <w:rPr>
-          <w:b/>
-          <w:bCs/>
-        </w:rPr>
-      </w:pPr>
-    </w:p>
-    <w:p>
-      <w:pPr>
-        <w:spacing w:line="360" w:lineRule="auto"/>
-        <w:rPr>
-          <w:b/>
-          <w:bCs/>
-        </w:rPr>
-      </w:pPr>
-    </w:p>
-    <w:p>
-      <w:pPr>
-        <w:spacing w:line="360" w:lineRule="auto"/>
-        <w:rPr>
-          <w:b/>
-          <w:bCs/>
-        </w:rPr>
-      </w:pPr>
-    </w:p>
-    <w:p>
-      <w:pPr>
-        <w:spacing w:line="360" w:lineRule="auto"/>
-        <w:rPr>
-          <w:b/>
-          <w:bCs/>
-        </w:rPr>
-      </w:pPr>
-      <w:r>
-        <w:rPr>
-          <w:b/>
-          <w:bCs/>
-        </w:rPr>
-        <w:t>Project Structure</w:t>
-      </w:r>
-      <w:r>
-        <w:rPr>
-          <w:b/>
-          <w:bCs/>
-        </w:rPr>
-        <w:t xml:space="preserve"> (After having tried </w:t>
-      </w:r>
-      <w:proofErr w:type="gramStart"/>
-      <w:r>
-        <w:rPr>
-          <w:b/>
-          <w:bCs/>
-        </w:rPr>
-        <w:t>come</w:t>
-      </w:r>
-      <w:proofErr w:type="gramEnd"/>
-      <w:r>
-        <w:rPr>
-          <w:b/>
-          <w:bCs/>
-        </w:rPr>
-        <w:t xml:space="preserve"> basic commands)</w:t>
-      </w:r>
-    </w:p>
-    <w:p>
-      <w:pPr>
-        <w:spacing w:line="360" w:lineRule="auto"/>
-        <w:ind w:left="708"/>
-      </w:pPr>
-      <w:r>
-        <w:rPr>
-          <w:rFonts w:ascii="MS Gothic" w:eastAsia="MS Gothic" w:hAnsi="MS Gothic" w:cs="MS Gothic" w:hint="eastAsia"/>
-        </w:rPr>
-        <w:t>├</w:t>
-      </w:r>
-      <w:r>
-        <w:rPr>
-          <w:rFonts w:ascii="Calibri" w:hAnsi="Calibri" w:cs="Calibri"/>
-        </w:rPr>
-        <w:t>──</w:t>
-      </w:r>
-      <w:r>
-        <w:t xml:space="preserve"> Documentation.docx</w:t>
-      </w:r>
-    </w:p>
-    <w:p>
-      <w:pPr>
-        <w:spacing w:line="360" w:lineRule="auto"/>
-        <w:ind w:left="708"/>
-      </w:pPr>
-      <w:r>
-        <w:rPr>
-          <w:rFonts w:ascii="MS Gothic" w:eastAsia="MS Gothic" w:hAnsi="MS Gothic" w:cs="MS Gothic" w:hint="eastAsia"/>
-        </w:rPr>
-        <w:t>├</w:t>
-      </w:r>
-      <w:r>
-        <w:rPr>
-          <w:rFonts w:ascii="Calibri" w:hAnsi="Calibri" w:cs="Calibri"/>
-        </w:rPr>
-        <w:t>──</w:t>
-      </w:r>
-      <w:r>
-        <w:t xml:space="preserve"> </w:t>
-      </w:r>
-      <w:proofErr w:type="spellStart"/>
-      <w:r>
-        <w:t>Makefile</w:t>
-      </w:r>
-      <w:proofErr w:type="spellEnd"/>
-    </w:p>
-    <w:p>
-      <w:pPr>
-        <w:spacing w:line="360" w:lineRule="auto"/>
-        <w:ind w:left="708"/>
-      </w:pPr>
-      <w:r>
-        <w:rPr>
-          <w:rFonts w:ascii="MS Gothic" w:eastAsia="MS Gothic" w:hAnsi="MS Gothic" w:cs="MS Gothic" w:hint="eastAsia"/>
-        </w:rPr>
-        <w:t>├</w:t>
-      </w:r>
-      <w:r>
-        <w:rPr>
-          <w:rFonts w:ascii="Calibri" w:hAnsi="Calibri" w:cs="Calibri"/>
-        </w:rPr>
-        <w:t>──</w:t>
-      </w:r>
-      <w:r>
-        <w:t xml:space="preserve"> README.md</w:t>
-      </w:r>
-    </w:p>
-    <w:p>
-      <w:pPr>
-        <w:spacing w:line="360" w:lineRule="auto"/>
-        <w:ind w:left="708"/>
-      </w:pPr>
-      <w:r>
-        <w:rPr>
-          <w:rFonts w:ascii="MS Gothic" w:eastAsia="MS Gothic" w:hAnsi="MS Gothic" w:cs="MS Gothic" w:hint="eastAsia"/>
-        </w:rPr>
-        <w:t>├</w:t>
-      </w:r>
-      <w:r>
-        <w:rPr>
-          <w:rFonts w:ascii="Calibri" w:hAnsi="Calibri" w:cs="Calibri"/>
-        </w:rPr>
-        <w:t>──</w:t>
-      </w:r>
-      <w:r>
-        <w:t xml:space="preserve"> directory_output.txt</w:t>
-      </w:r>
-    </w:p>
-    <w:p>
-      <w:pPr>
-        <w:spacing w:line="360" w:lineRule="auto"/>
-        <w:ind w:left="708"/>
-      </w:pPr>
-      <w:r>
-        <w:rPr>
-          <w:rFonts w:ascii="MS Gothic" w:eastAsia="MS Gothic" w:hAnsi="MS Gothic" w:cs="MS Gothic" w:hint="eastAsia"/>
-        </w:rPr>
-        <w:t>├</w:t>
-      </w:r>
-      <w:r>
-        <w:rPr>
-          <w:rFonts w:ascii="Calibri" w:hAnsi="Calibri" w:cs="Calibri"/>
-        </w:rPr>
-        <w:t>──</w:t>
-      </w:r>
-      <w:r>
-        <w:t xml:space="preserve"> </w:t>
-      </w:r>
-      <w:proofErr w:type="spellStart"/>
-      <w:r>
-        <w:t>functions.c</w:t>
-      </w:r>
-      <w:proofErr w:type="spellEnd"/>
-    </w:p>
-    <w:p>
-      <w:pPr>
-        <w:spacing w:line="360" w:lineRule="auto"/>
-        <w:ind w:left="708"/>
-      </w:pPr>
-      <w:r>
-        <w:rPr>
-          <w:rFonts w:ascii="MS Gothic" w:eastAsia="MS Gothic" w:hAnsi="MS Gothic" w:cs="MS Gothic" w:hint="eastAsia"/>
-        </w:rPr>
-        <w:t>├</w:t>
-      </w:r>
-      <w:r>
-        <w:rPr>
-          <w:rFonts w:ascii="Calibri" w:hAnsi="Calibri" w:cs="Calibri"/>
-        </w:rPr>
-        <w:t>──</w:t>
-      </w:r>
-      <w:r>
-        <w:t xml:space="preserve"> </w:t>
-      </w:r>
-      <w:proofErr w:type="spellStart"/>
-      <w:r>
-        <w:t>functions.h</w:t>
-      </w:r>
-      <w:proofErr w:type="spellEnd"/>
-    </w:p>
-    <w:p>
-      <w:pPr>
-        <w:spacing w:line="360" w:lineRule="auto"/>
-        <w:ind w:left="708"/>
-      </w:pPr>
-      <w:r>
-        <w:rPr>
-          <w:rFonts w:ascii="MS Gothic" w:eastAsia="MS Gothic" w:hAnsi="MS Gothic" w:cs="MS Gothic" w:hint="eastAsia"/>
-        </w:rPr>
-        <w:t>├</w:t>
-      </w:r>
-      <w:r>
-        <w:rPr>
-          <w:rFonts w:ascii="Calibri" w:hAnsi="Calibri" w:cs="Calibri"/>
-        </w:rPr>
-        <w:t>──</w:t>
-      </w:r>
-      <w:r>
-        <w:t xml:space="preserve"> </w:t>
-      </w:r>
-      <w:proofErr w:type="spellStart"/>
-      <w:r>
-        <w:t>imcsh.c</w:t>
-      </w:r>
-      <w:proofErr w:type="spellEnd"/>
-    </w:p>
-    <w:p>
-      <w:pPr>
-        <w:spacing w:line="360" w:lineRule="auto"/>
-        <w:ind w:left="708"/>
-      </w:pPr>
-      <w:r>
-        <w:rPr>
-          <w:rFonts w:ascii="MS Gothic" w:eastAsia="MS Gothic" w:hAnsi="MS Gothic" w:cs="MS Gothic" w:hint="eastAsia"/>
-        </w:rPr>
-        <w:t>├</w:t>
-      </w:r>
-      <w:r>
-        <w:rPr>
-          <w:rFonts w:ascii="Calibri" w:hAnsi="Calibri" w:cs="Calibri"/>
-        </w:rPr>
-        <w:t>──</w:t>
-      </w:r>
-      <w:r>
-        <w:t xml:space="preserve"> usage.txt</w:t>
-      </w:r>
-    </w:p>
-    <w:p>
-      <w:pPr>
-        <w:spacing w:line="360" w:lineRule="auto"/>
-        <w:rPr>
-          <w:b/>
-          <w:bCs/>
-        </w:rPr>
-      </w:pPr>
-      <w:r>
-        <w:rPr>
-          <w:b/>
-          <w:bCs/>
-        </w:rPr>
-        <w:t>Limitations</w:t>
+        <w:t>Uses dup2() for output redirection without overwriting files</w:t>
       </w:r>
     </w:p>
     <w:p>
@@ -2194,7 +1546,251 @@
         </w:rPr>
       </w:pPr>
       <w:r>
-        <w:t>No command history with arrowed keys (Up arrow does not recall the previous commands)</w:t>
+        <w:t>Handles user confirmation before quitting if background processes are running</w:t>
+      </w:r>
+    </w:p>
+    <w:p>
+      <w:pPr>
+        <w:spacing w:line="360" w:lineRule="auto"/>
+        <w:rPr>
+          <w:b/>
+          <w:bCs/>
+        </w:rPr>
+      </w:pPr>
+    </w:p>
+    <w:p>
+      <w:pPr>
+        <w:spacing w:line="360" w:lineRule="auto"/>
+        <w:rPr>
+          <w:b/>
+          <w:bCs/>
+        </w:rPr>
+      </w:pPr>
+    </w:p>
+    <w:p>
+      <w:pPr>
+        <w:spacing w:line="360" w:lineRule="auto"/>
+        <w:rPr>
+          <w:b/>
+          <w:bCs/>
+        </w:rPr>
+      </w:pPr>
+    </w:p>
+    <w:p>
+      <w:pPr>
+        <w:spacing w:line="360" w:lineRule="auto"/>
+        <w:rPr>
+          <w:b/>
+          <w:bCs/>
+        </w:rPr>
+      </w:pPr>
+    </w:p>
+    <w:p>
+      <w:pPr>
+        <w:spacing w:line="360" w:lineRule="auto"/>
+        <w:rPr>
+          <w:b/>
+          <w:bCs/>
+        </w:rPr>
+      </w:pPr>
+      <w:r>
+        <w:rPr>
+          <w:b/>
+          <w:bCs/>
+        </w:rPr>
+        <w:lastRenderedPageBreak/>
+        <w:t>Project Structure</w:t>
+      </w:r>
+      <w:r>
+        <w:rPr>
+          <w:b/>
+          <w:bCs/>
+        </w:rPr>
+        <w:t xml:space="preserve"> (After having tried come basic commands)</w:t>
+      </w:r>
+    </w:p>
+    <w:p>
+      <w:pPr>
+        <w:spacing w:line="360" w:lineRule="auto"/>
+        <w:ind w:left="708"/>
+      </w:pPr>
+      <w:r>
+        <w:rPr>
+          <w:rFonts w:ascii="MS Gothic" w:eastAsia="MS Gothic" w:hAnsi="MS Gothic" w:cs="MS Gothic" w:hint="eastAsia"/>
+        </w:rPr>
+        <w:t>├</w:t>
+      </w:r>
+      <w:r>
+        <w:rPr>
+          <w:rFonts w:ascii="Calibri" w:hAnsi="Calibri" w:cs="Calibri"/>
+        </w:rPr>
+        <w:t>──</w:t>
+      </w:r>
+      <w:r>
+        <w:t xml:space="preserve"> Documentation.docx</w:t>
+      </w:r>
+    </w:p>
+    <w:p>
+      <w:pPr>
+        <w:spacing w:line="360" w:lineRule="auto"/>
+        <w:ind w:left="708"/>
+      </w:pPr>
+      <w:r>
+        <w:rPr>
+          <w:rFonts w:ascii="MS Gothic" w:eastAsia="MS Gothic" w:hAnsi="MS Gothic" w:cs="MS Gothic" w:hint="eastAsia"/>
+        </w:rPr>
+        <w:t>├</w:t>
+      </w:r>
+      <w:r>
+        <w:rPr>
+          <w:rFonts w:ascii="Calibri" w:hAnsi="Calibri" w:cs="Calibri"/>
+        </w:rPr>
+        <w:t>──</w:t>
+      </w:r>
+      <w:r>
+        <w:t xml:space="preserve"> Makefile</w:t>
+      </w:r>
+    </w:p>
+    <w:p>
+      <w:pPr>
+        <w:spacing w:line="360" w:lineRule="auto"/>
+        <w:ind w:left="708"/>
+      </w:pPr>
+      <w:r>
+        <w:rPr>
+          <w:rFonts w:ascii="MS Gothic" w:eastAsia="MS Gothic" w:hAnsi="MS Gothic" w:cs="MS Gothic" w:hint="eastAsia"/>
+        </w:rPr>
+        <w:t>├</w:t>
+      </w:r>
+      <w:r>
+        <w:rPr>
+          <w:rFonts w:ascii="Calibri" w:hAnsi="Calibri" w:cs="Calibri"/>
+        </w:rPr>
+        <w:t>──</w:t>
+      </w:r>
+      <w:r>
+        <w:t xml:space="preserve"> README.md</w:t>
+      </w:r>
+    </w:p>
+    <w:p>
+      <w:pPr>
+        <w:spacing w:line="360" w:lineRule="auto"/>
+        <w:ind w:left="708"/>
+      </w:pPr>
+      <w:r>
+        <w:rPr>
+          <w:rFonts w:ascii="MS Gothic" w:eastAsia="MS Gothic" w:hAnsi="MS Gothic" w:cs="MS Gothic" w:hint="eastAsia"/>
+        </w:rPr>
+        <w:t>├</w:t>
+      </w:r>
+      <w:r>
+        <w:rPr>
+          <w:rFonts w:ascii="Calibri" w:hAnsi="Calibri" w:cs="Calibri"/>
+        </w:rPr>
+        <w:t>──</w:t>
+      </w:r>
+      <w:r>
+        <w:t xml:space="preserve"> directory_output.txt</w:t>
+      </w:r>
+    </w:p>
+    <w:p>
+      <w:pPr>
+        <w:spacing w:line="360" w:lineRule="auto"/>
+        <w:ind w:left="708"/>
+      </w:pPr>
+      <w:r>
+        <w:rPr>
+          <w:rFonts w:ascii="MS Gothic" w:eastAsia="MS Gothic" w:hAnsi="MS Gothic" w:cs="MS Gothic" w:hint="eastAsia"/>
+        </w:rPr>
+        <w:t>├</w:t>
+      </w:r>
+      <w:r>
+        <w:rPr>
+          <w:rFonts w:ascii="Calibri" w:hAnsi="Calibri" w:cs="Calibri"/>
+        </w:rPr>
+        <w:t>──</w:t>
+      </w:r>
+      <w:r>
+        <w:t xml:space="preserve"> functions.c</w:t>
+      </w:r>
+    </w:p>
+    <w:p>
+      <w:pPr>
+        <w:spacing w:line="360" w:lineRule="auto"/>
+        <w:ind w:left="708"/>
+      </w:pPr>
+      <w:r>
+        <w:rPr>
+          <w:rFonts w:ascii="MS Gothic" w:eastAsia="MS Gothic" w:hAnsi="MS Gothic" w:cs="MS Gothic" w:hint="eastAsia"/>
+        </w:rPr>
+        <w:t>├</w:t>
+      </w:r>
+      <w:r>
+        <w:rPr>
+          <w:rFonts w:ascii="Calibri" w:hAnsi="Calibri" w:cs="Calibri"/>
+        </w:rPr>
+        <w:t>──</w:t>
+      </w:r>
+      <w:r>
+        <w:t xml:space="preserve"> functions.h</w:t>
+      </w:r>
+    </w:p>
+    <w:p>
+      <w:pPr>
+        <w:spacing w:line="360" w:lineRule="auto"/>
+        <w:ind w:left="708"/>
+      </w:pPr>
+      <w:r>
+        <w:rPr>
+          <w:rFonts w:ascii="MS Gothic" w:eastAsia="MS Gothic" w:hAnsi="MS Gothic" w:cs="MS Gothic" w:hint="eastAsia"/>
+        </w:rPr>
+        <w:t>├</w:t>
+      </w:r>
+      <w:r>
+        <w:rPr>
+          <w:rFonts w:ascii="Calibri" w:hAnsi="Calibri" w:cs="Calibri"/>
+        </w:rPr>
+        <w:t>──</w:t>
+      </w:r>
+      <w:r>
+        <w:t xml:space="preserve"> imcsh.c</w:t>
+      </w:r>
+    </w:p>
+    <w:p>
+      <w:pPr>
+        <w:spacing w:line="360" w:lineRule="auto"/>
+        <w:ind w:left="708"/>
+      </w:pPr>
+      <w:r>
+        <w:rPr>
+          <w:rFonts w:ascii="MS Gothic" w:eastAsia="MS Gothic" w:hAnsi="MS Gothic" w:cs="MS Gothic" w:hint="eastAsia"/>
+        </w:rPr>
+        <w:t>├</w:t>
+      </w:r>
+      <w:r>
+        <w:rPr>
+          <w:rFonts w:ascii="Calibri" w:hAnsi="Calibri" w:cs="Calibri"/>
+        </w:rPr>
+        <w:t>──</w:t>
+      </w:r>
+      <w:r>
+        <w:t xml:space="preserve"> usage.txt</w:t>
+      </w:r>
+    </w:p>
+    <w:p>
+      <w:pPr>
+        <w:spacing w:line="360" w:lineRule="auto"/>
+        <w:rPr>
+          <w:b/>
+          <w:bCs/>
+        </w:rPr>
+      </w:pPr>
+      <w:r>
+        <w:rPr>
+          <w:b/>
+          <w:bCs/>
+        </w:rPr>
+        <w:t>Limitations</w:t>
       </w:r>
     </w:p>
     <w:p>
@@ -2211,7 +1807,7 @@
         </w:rPr>
       </w:pPr>
       <w:r>
-        <w:t xml:space="preserve">Does not support multiple redirections (&gt;&gt;) </w:t>
+        <w:t>No command history with arrowed keys (Up arrow does not recall the previous commands)</w:t>
       </w:r>
     </w:p>
     <w:p>
@@ -2228,23 +1824,7 @@
         </w:rPr>
       </w:pPr>
       <w:r>
-        <w:t xml:space="preserve">Limited background process management </w:t>
-      </w:r>
-    </w:p>
-    <w:p>
-      <w:pPr>
-        <w:spacing w:line="360" w:lineRule="auto"/>
-        <w:rPr>
-          <w:b/>
-          <w:bCs/>
-        </w:rPr>
-      </w:pPr>
-      <w:r>
-        <w:rPr>
-          <w:b/>
-          <w:bCs/>
-        </w:rPr>
-        <w:t>Future Enhancements</w:t>
+        <w:t xml:space="preserve">Does not support multiple redirections (&gt;&gt;) </w:t>
       </w:r>
     </w:p>
     <w:p>
@@ -2261,15 +1841,40 @@
         </w:rPr>
       </w:pPr>
       <w:r>
-        <w:t xml:space="preserve">Command </w:t>
-      </w:r>
-      <w:proofErr w:type="gramStart"/>
-      <w:r>
-        <w:t>history</w:t>
-      </w:r>
-      <w:proofErr w:type="gramEnd"/>
-      <w:r>
-        <w:t xml:space="preserve"> support could be implemented for some more ease</w:t>
+        <w:t xml:space="preserve">Limited background process management </w:t>
+      </w:r>
+    </w:p>
+    <w:p>
+      <w:pPr>
+        <w:spacing w:line="360" w:lineRule="auto"/>
+        <w:rPr>
+          <w:b/>
+          <w:bCs/>
+        </w:rPr>
+      </w:pPr>
+      <w:r>
+        <w:rPr>
+          <w:b/>
+          <w:bCs/>
+        </w:rPr>
+        <w:t>Future Enhancements</w:t>
+      </w:r>
+    </w:p>
+    <w:p>
+      <w:pPr>
+        <w:pStyle w:val="ListParagraph"/>
+        <w:numPr>
+          <w:ilvl w:val="0"/>
+          <w:numId w:val="6"/>
+        </w:numPr>
+        <w:spacing w:line="360" w:lineRule="auto"/>
+        <w:rPr>
+          <w:b/>
+          <w:bCs/>
+        </w:rPr>
+      </w:pPr>
+      <w:r>
+        <w:t>Command history support could be implemented for some more ease</w:t>
       </w:r>
     </w:p>
     <w:p>
@@ -3053,6 +2658,119 @@
     </w:lvl>
   </w:abstractNum>
   <w:abstractNum w:abstractNumId="6" w15:restartNumberingAfterBreak="0">
+    <w:nsid w:val="4FBD4CE0"/>
+    <w:multiLevelType w:val="hybridMultilevel"/>
+    <w:tmpl w:val="281C4586"/>
+    <w:lvl w:ilvl="0" w:tplc="0C07000F">
+      <w:start w:val="1"/>
+      <w:numFmt w:val="decimal"/>
+      <w:lvlText w:val="%1."/>
+      <w:lvlJc w:val="left"/>
+      <w:pPr>
+        <w:ind w:left="720" w:hanging="360"/>
+      </w:pPr>
+      <w:rPr>
+        <w:rFonts w:hint="default"/>
+      </w:rPr>
+    </w:lvl>
+    <w:lvl w:ilvl="1" w:tplc="FFFFFFFF">
+      <w:start w:val="1"/>
+      <w:numFmt w:val="bullet"/>
+      <w:lvlText w:val="o"/>
+      <w:lvlJc w:val="left"/>
+      <w:pPr>
+        <w:ind w:left="1440" w:hanging="360"/>
+      </w:pPr>
+      <w:rPr>
+        <w:rFonts w:ascii="Courier New" w:hAnsi="Courier New" w:cs="Courier New" w:hint="default"/>
+      </w:rPr>
+    </w:lvl>
+    <w:lvl w:ilvl="2" w:tplc="FFFFFFFF">
+      <w:start w:val="1"/>
+      <w:numFmt w:val="bullet"/>
+      <w:lvlText w:val=""/>
+      <w:lvlJc w:val="left"/>
+      <w:pPr>
+        <w:ind w:left="2160" w:hanging="360"/>
+      </w:pPr>
+      <w:rPr>
+        <w:rFonts w:ascii="Wingdings" w:hAnsi="Wingdings" w:hint="default"/>
+      </w:rPr>
+    </w:lvl>
+    <w:lvl w:ilvl="3" w:tplc="FFFFFFFF" w:tentative="1">
+      <w:start w:val="1"/>
+      <w:numFmt w:val="bullet"/>
+      <w:lvlText w:val=""/>
+      <w:lvlJc w:val="left"/>
+      <w:pPr>
+        <w:ind w:left="2880" w:hanging="360"/>
+      </w:pPr>
+      <w:rPr>
+        <w:rFonts w:ascii="Symbol" w:hAnsi="Symbol" w:hint="default"/>
+      </w:rPr>
+    </w:lvl>
+    <w:lvl w:ilvl="4" w:tplc="FFFFFFFF" w:tentative="1">
+      <w:start w:val="1"/>
+      <w:numFmt w:val="bullet"/>
+      <w:lvlText w:val="o"/>
+      <w:lvlJc w:val="left"/>
+      <w:pPr>
+        <w:ind w:left="3600" w:hanging="360"/>
+      </w:pPr>
+      <w:rPr>
+        <w:rFonts w:ascii="Courier New" w:hAnsi="Courier New" w:cs="Courier New" w:hint="default"/>
+      </w:rPr>
+    </w:lvl>
+    <w:lvl w:ilvl="5" w:tplc="FFFFFFFF" w:tentative="1">
+      <w:start w:val="1"/>
+      <w:numFmt w:val="bullet"/>
+      <w:lvlText w:val=""/>
+      <w:lvlJc w:val="left"/>
+      <w:pPr>
+        <w:ind w:left="4320" w:hanging="360"/>
+      </w:pPr>
+      <w:rPr>
+        <w:rFonts w:ascii="Wingdings" w:hAnsi="Wingdings" w:hint="default"/>
+      </w:rPr>
+    </w:lvl>
+    <w:lvl w:ilvl="6" w:tplc="FFFFFFFF" w:tentative="1">
+      <w:start w:val="1"/>
+      <w:numFmt w:val="bullet"/>
+      <w:lvlText w:val=""/>
+      <w:lvlJc w:val="left"/>
+      <w:pPr>
+        <w:ind w:left="5040" w:hanging="360"/>
+      </w:pPr>
+      <w:rPr>
+        <w:rFonts w:ascii="Symbol" w:hAnsi="Symbol" w:hint="default"/>
+      </w:rPr>
+    </w:lvl>
+    <w:lvl w:ilvl="7" w:tplc="FFFFFFFF" w:tentative="1">
+      <w:start w:val="1"/>
+      <w:numFmt w:val="bullet"/>
+      <w:lvlText w:val="o"/>
+      <w:lvlJc w:val="left"/>
+      <w:pPr>
+        <w:ind w:left="5760" w:hanging="360"/>
+      </w:pPr>
+      <w:rPr>
+        <w:rFonts w:ascii="Courier New" w:hAnsi="Courier New" w:cs="Courier New" w:hint="default"/>
+      </w:rPr>
+    </w:lvl>
+    <w:lvl w:ilvl="8" w:tplc="FFFFFFFF" w:tentative="1">
+      <w:start w:val="1"/>
+      <w:numFmt w:val="bullet"/>
+      <w:lvlText w:val=""/>
+      <w:lvlJc w:val="left"/>
+      <w:pPr>
+        <w:ind w:left="6480" w:hanging="360"/>
+      </w:pPr>
+      <w:rPr>
+        <w:rFonts w:ascii="Wingdings" w:hAnsi="Wingdings" w:hint="default"/>
+      </w:rPr>
+    </w:lvl>
+  </w:abstractNum>
+  <w:abstractNum w:abstractNumId="7" w15:restartNumberingAfterBreak="0">
     <w:nsid w:val="59154538"/>
     <w:multiLevelType w:val="hybridMultilevel"/>
     <w:tmpl w:val="C11E1582"/>
@@ -3164,7 +2882,7 @@
       </w:rPr>
     </w:lvl>
   </w:abstractNum>
-  <w:abstractNum w:abstractNumId="7" w15:restartNumberingAfterBreak="0">
+  <w:abstractNum w:abstractNumId="8" w15:restartNumberingAfterBreak="0">
     <w:nsid w:val="7C162AD7"/>
     <w:multiLevelType w:val="hybridMultilevel"/>
     <w:tmpl w:val="6D084E5A"/>
@@ -3277,7 +2995,7 @@
       </w:rPr>
     </w:lvl>
   </w:abstractNum>
-  <w:abstractNum w:abstractNumId="8" w15:restartNumberingAfterBreak="0">
+  <w:abstractNum w:abstractNumId="9" w15:restartNumberingAfterBreak="0">
     <w:nsid w:val="7C757269"/>
     <w:multiLevelType w:val="multilevel"/>
     <w:tmpl w:val="FF143A08"/>
@@ -3427,13 +3145,13 @@
     </w:lvl>
   </w:abstractNum>
   <w:num w:numId="1" w16cid:durableId="84109767">
-    <w:abstractNumId w:val="6"/>
+    <w:abstractNumId w:val="7"/>
   </w:num>
   <w:num w:numId="2" w16cid:durableId="1441758887">
     <w:abstractNumId w:val="3"/>
   </w:num>
   <w:num w:numId="3" w16cid:durableId="1373462786">
-    <w:abstractNumId w:val="8"/>
+    <w:abstractNumId w:val="9"/>
   </w:num>
   <w:num w:numId="4" w16cid:durableId="1488205949">
     <w:abstractNumId w:val="5"/>
@@ -3448,10 +3166,13 @@
     <w:abstractNumId w:val="2"/>
   </w:num>
   <w:num w:numId="8" w16cid:durableId="657999976">
-    <w:abstractNumId w:val="7"/>
+    <w:abstractNumId w:val="8"/>
   </w:num>
   <w:num w:numId="9" w16cid:durableId="1808936010">
     <w:abstractNumId w:val="1"/>
+  </w:num>
+  <w:num w:numId="10" w16cid:durableId="2064254809">
+    <w:abstractNumId w:val="6"/>
   </w:num>
 </w:numbering>
 </file>

</xml_diff>